<commit_message>
sequenzdiagramm und fragen beantwortet
</commit_message>
<xml_diff>
--- a/3/VS_Protokoll_3.docx
+++ b/3/VS_Protokoll_3.docx
@@ -135,10 +135,7 @@
         <w:t xml:space="preserve">Aufgabenblatt </w:t>
       </w:r>
       <w:r>
-        <w:t xml:space="preserve">3 - </w:t>
-      </w:r>
-      <w:r>
-        <w:t>Umsetzung eines Protokolls zum Datentransfer</w:t>
+        <w:t>3 - Umsetzung eines Protokolls zum Datentransfer</w:t>
       </w:r>
     </w:p>
     <w:p>
@@ -174,7 +171,11 @@
           <w:numId w:val="3"/>
         </w:numPr>
       </w:pPr>
-    </w:p>
+      <w:r>
+        <w:t>UDP arbeitet verbindungslos und damit unsicher. Im Gegensatz zu TCP sendet UDP keine Bestätigungen beim Empfang von Daten.</w:t>
+      </w:r>
+    </w:p>
+    <w:p/>
     <w:p>
       <w:pPr>
         <w:pStyle w:val="Listenabsatz"/>
@@ -195,7 +196,35 @@
           <w:numId w:val="3"/>
         </w:numPr>
       </w:pPr>
-    </w:p>
+      <w:r>
+        <w:t>TCP wäre aufwändiger.</w:t>
+      </w:r>
+    </w:p>
+    <w:p>
+      <w:pPr>
+        <w:pStyle w:val="Listenabsatz"/>
+        <w:numPr>
+          <w:ilvl w:val="1"/>
+          <w:numId w:val="3"/>
+        </w:numPr>
+      </w:pPr>
+      <w:r>
+        <w:t>TCP legt selbst fest, wie die Daten in Pakete zerlegt werden.</w:t>
+      </w:r>
+    </w:p>
+    <w:p>
+      <w:pPr>
+        <w:pStyle w:val="Listenabsatz"/>
+        <w:numPr>
+          <w:ilvl w:val="1"/>
+          <w:numId w:val="3"/>
+        </w:numPr>
+      </w:pPr>
+      <w:r>
+        <w:t>UDP’s „Send and forget“ ermöglicht die individuelle Funktion von Server und Client, während TCP diese miteinander zu einem gewissen Grad verbinden würde.</w:t>
+      </w:r>
+    </w:p>
+    <w:p/>
     <w:p>
       <w:pPr>
         <w:pStyle w:val="Listenabsatz"/>
@@ -216,7 +245,23 @@
           <w:numId w:val="3"/>
         </w:numPr>
       </w:pPr>
-    </w:p>
+      <w:r>
+        <w:t>UDP hat kein eigenes Verfahren zum Erkennen des Endes der Sitzung, da es verbindungslos arbeitet. Beim Verwenden von UDP muss ein eigenes Protokoll implementiert werden, um das Ende einer Sitzung zu finden.</w:t>
+      </w:r>
+    </w:p>
+    <w:p>
+      <w:pPr>
+        <w:pStyle w:val="Listenabsatz"/>
+        <w:numPr>
+          <w:ilvl w:val="1"/>
+          <w:numId w:val="3"/>
+        </w:numPr>
+      </w:pPr>
+      <w:r>
+        <w:t>Unser Session Struct hat einen Boolean „active“, welcher abhängig von der angegebenen und vorhandenen Chunk Size gesetzt wird und angibt, ob die Session läuft oder beendet ist.</w:t>
+      </w:r>
+    </w:p>
+    <w:p/>
     <w:p>
       <w:pPr>
         <w:pStyle w:val="Listenabsatz"/>
@@ -237,7 +282,14 @@
           <w:numId w:val="3"/>
         </w:numPr>
       </w:pPr>
-    </w:p>
+      <w:r>
+        <w:t>Datei -&gt; Sequenzdiagramm.uxf</w:t>
+      </w:r>
+      <w:r>
+        <w:t xml:space="preserve"> TODO</w:t>
+      </w:r>
+    </w:p>
+    <w:p/>
     <w:p>
       <w:pPr>
         <w:pStyle w:val="Listenabsatz"/>
@@ -258,7 +310,23 @@
           <w:numId w:val="3"/>
         </w:numPr>
       </w:pPr>
-    </w:p>
+      <w:r>
+        <w:t>Genauso wie im Client.</w:t>
+      </w:r>
+    </w:p>
+    <w:p>
+      <w:pPr>
+        <w:pStyle w:val="Listenabsatz"/>
+        <w:numPr>
+          <w:ilvl w:val="1"/>
+          <w:numId w:val="3"/>
+        </w:numPr>
+      </w:pPr>
+      <w:r>
+        <w:t>Unser Session Struct hat einen Boolean „active“, welcher abhängig von der angegebenen und vorhandenen Chunk Size gesetzt wird und angibt, ob die Session läuft oder beendet ist.</w:t>
+      </w:r>
+    </w:p>
+    <w:p/>
     <w:p>
       <w:pPr>
         <w:pStyle w:val="Listenabsatz"/>
@@ -279,6 +347,9 @@
           <w:numId w:val="3"/>
         </w:numPr>
       </w:pPr>
+      <w:r>
+        <w:t>TODO</w:t>
+      </w:r>
     </w:p>
     <w:p>
       <w:pPr>
@@ -289,6 +360,7 @@
         </w:numPr>
       </w:pPr>
       <w:r>
+        <w:lastRenderedPageBreak/>
         <w:t>Was passiert beim Zugriff auf eine nichtexistierende Sitzung?</w:t>
       </w:r>
     </w:p>
@@ -300,7 +372,23 @@
           <w:numId w:val="3"/>
         </w:numPr>
       </w:pPr>
-    </w:p>
+      <w:r>
+        <w:t xml:space="preserve">Eine Fehlermeldung </w:t>
+      </w:r>
+      <w:r>
+        <w:t>(HSOSSTP_ERROR;</w:t>
+      </w:r>
+      <w:r>
+        <w:t>&lt;reason&gt;</w:t>
+      </w:r>
+      <w:r>
+        <w:t>)</w:t>
+      </w:r>
+      <w:r>
+        <w:t xml:space="preserve"> wird geworfen.</w:t>
+      </w:r>
+    </w:p>
+    <w:p/>
     <w:p>
       <w:pPr>
         <w:pStyle w:val="Listenabsatz"/>
@@ -321,6 +409,30 @@
           <w:numId w:val="3"/>
         </w:numPr>
       </w:pPr>
+      <w:r>
+        <w:t>Die maximale Größe eines UDP-</w:t>
+      </w:r>
+      <w:r>
+        <w:t>Chunks</w:t>
+      </w:r>
+      <w:r>
+        <w:t>, einschließlich Header und Nutzdaten, ist durch die MTU (Maximum Transmission Unit) des Netzwerks begrenzt, über das die Daten übertragen werden.</w:t>
+      </w:r>
+      <w:r>
+        <w:t xml:space="preserve"> </w:t>
+      </w:r>
+      <w:r>
+        <w:t>Die MTU gibt die maximale Größe der Nutzdaten an, die in einem einzelnen Netzwerksegment übertragen werden können, ohne dass die Daten in Fragmente aufgeteilt werden müssen.</w:t>
+      </w:r>
+      <w:r>
+        <w:t xml:space="preserve"> </w:t>
+      </w:r>
+      <w:r>
+        <w:t>Typischerweise beträgt die MTU eines Ethernet-Netzwerks 1500 Bytes</w:t>
+      </w:r>
+      <w:r>
+        <w:t>.</w:t>
+      </w:r>
     </w:p>
     <w:p/>
     <w:p>

</xml_diff>